<commit_message>
stuck in paragraph 2
</commit_message>
<xml_diff>
--- a/WA#3/WA#3 Drafts/Draft#2/ESL 263 WA#3 Dradt 2-2.docx
+++ b/WA#3/WA#3 Drafts/Draft#2/ESL 263 WA#3 Dradt 2-2.docx
@@ -159,278 +159,13 @@
     <w:p>
       <w:pPr>
         <w:widowControl w:val="0"/>
-        <w:spacing w:line="480" w:lineRule="auto"/>
-        <w:ind w:firstLine="720"/>
+        <w:spacing w:line="240" w:lineRule="auto"/>
         <w:rPr>
           <w:rFonts w:ascii="Times New Roman" w:hAnsi="Times New Roman" w:cs="Times New Roman"/>
           <w:sz w:val="24"/>
           <w:szCs w:val="24"/>
         </w:rPr>
       </w:pPr>
-      <w:r>
-        <w:rPr>
-          <w:rFonts w:ascii="Times New Roman" w:hAnsi="Times New Roman" w:cs="Times New Roman"/>
-          <w:sz w:val="24"/>
-          <w:szCs w:val="24"/>
-        </w:rPr>
-        <w:t>Distracted driving can be reduced by better enforcement of the laws. The current</w:t>
-      </w:r>
-      <w:r>
-        <w:rPr>
-          <w:rFonts w:ascii="Times New Roman" w:hAnsi="Times New Roman" w:cs="Times New Roman"/>
-          <w:sz w:val="24"/>
-          <w:szCs w:val="24"/>
-        </w:rPr>
-        <w:t xml:space="preserve"> anti-texting and anti-distraction</w:t>
-      </w:r>
-      <w:r>
-        <w:rPr>
-          <w:rFonts w:ascii="Times New Roman" w:hAnsi="Times New Roman" w:cs="Times New Roman"/>
-          <w:sz w:val="24"/>
-          <w:szCs w:val="24"/>
-        </w:rPr>
-        <w:t xml:space="preserve"> laws themselves are effective if they are enforced </w:t>
-      </w:r>
-      <w:proofErr w:type="gramStart"/>
-      <w:r>
-        <w:rPr>
-          <w:rFonts w:ascii="Times New Roman" w:hAnsi="Times New Roman" w:cs="Times New Roman"/>
-          <w:sz w:val="24"/>
-          <w:szCs w:val="24"/>
-        </w:rPr>
-        <w:t>properly.</w:t>
-      </w:r>
-      <w:r>
-        <w:rPr>
-          <w:rFonts w:ascii="Times New Roman" w:hAnsi="Times New Roman" w:cs="Times New Roman"/>
-          <w:sz w:val="24"/>
-          <w:szCs w:val="24"/>
-        </w:rPr>
-        <w:t>(</w:t>
-      </w:r>
-      <w:proofErr w:type="gramEnd"/>
-      <w:r>
-        <w:rPr>
-          <w:rFonts w:ascii="Times New Roman" w:hAnsi="Times New Roman" w:cs="Times New Roman"/>
-          <w:sz w:val="24"/>
-          <w:szCs w:val="24"/>
-        </w:rPr>
-        <w:t>Describe distracted driving in relation to distracted driving)(</w:t>
-      </w:r>
-      <w:proofErr w:type="spellStart"/>
-      <w:r>
-        <w:rPr>
-          <w:rFonts w:ascii="Times New Roman" w:hAnsi="Times New Roman" w:cs="Times New Roman"/>
-          <w:sz w:val="24"/>
-          <w:szCs w:val="24"/>
-        </w:rPr>
-        <w:t>sen</w:t>
-      </w:r>
-      <w:proofErr w:type="spellEnd"/>
-      <w:r>
-        <w:rPr>
-          <w:rFonts w:ascii="Times New Roman" w:hAnsi="Times New Roman" w:cs="Times New Roman"/>
-          <w:sz w:val="24"/>
-          <w:szCs w:val="24"/>
-        </w:rPr>
-        <w:t>: Describe the current laws)</w:t>
-      </w:r>
-      <w:r>
-        <w:rPr>
-          <w:rFonts w:ascii="Times New Roman" w:hAnsi="Times New Roman" w:cs="Times New Roman"/>
-          <w:sz w:val="24"/>
-          <w:szCs w:val="24"/>
-        </w:rPr>
-        <w:t xml:space="preserve"> For instance, Heather’s Law prohibits texting behind the wheel in the state of Maryland</w:t>
-      </w:r>
-      <w:r>
-        <w:rPr>
-          <w:rFonts w:ascii="Times New Roman" w:hAnsi="Times New Roman" w:cs="Times New Roman"/>
-          <w:sz w:val="24"/>
-          <w:szCs w:val="24"/>
-        </w:rPr>
-        <w:t>(</w:t>
-      </w:r>
-      <w:proofErr w:type="spellStart"/>
-      <w:r>
-        <w:rPr>
-          <w:rFonts w:ascii="Times New Roman" w:hAnsi="Times New Roman" w:cs="Times New Roman"/>
-          <w:sz w:val="24"/>
-          <w:szCs w:val="24"/>
-        </w:rPr>
-        <w:t>Mayerowitz</w:t>
-      </w:r>
-      <w:proofErr w:type="spellEnd"/>
-      <w:r>
-        <w:rPr>
-          <w:rFonts w:ascii="Times New Roman" w:hAnsi="Times New Roman" w:cs="Times New Roman"/>
-          <w:sz w:val="24"/>
-          <w:szCs w:val="24"/>
-        </w:rPr>
-        <w:t xml:space="preserve"> 2)</w:t>
-      </w:r>
-      <w:r>
-        <w:rPr>
-          <w:rFonts w:ascii="Times New Roman" w:hAnsi="Times New Roman" w:cs="Times New Roman"/>
-          <w:sz w:val="24"/>
-          <w:szCs w:val="24"/>
-        </w:rPr>
-        <w:t>. This law punishes drivers who ignore it by giving harsh fines up to $</w:t>
-      </w:r>
-      <w:r>
-        <w:rPr>
-          <w:rFonts w:ascii="Times New Roman" w:hAnsi="Times New Roman" w:cs="Times New Roman"/>
-          <w:sz w:val="24"/>
-          <w:szCs w:val="24"/>
-        </w:rPr>
-        <w:t>500</w:t>
-      </w:r>
-      <w:r>
-        <w:rPr>
-          <w:rFonts w:ascii="Times New Roman" w:hAnsi="Times New Roman" w:cs="Times New Roman"/>
-          <w:sz w:val="24"/>
-          <w:szCs w:val="24"/>
-        </w:rPr>
-        <w:t>.</w:t>
-      </w:r>
-      <w:r>
-        <w:rPr>
-          <w:rFonts w:ascii="Times New Roman" w:hAnsi="Times New Roman" w:cs="Times New Roman"/>
-          <w:sz w:val="24"/>
-          <w:szCs w:val="24"/>
-        </w:rPr>
-        <w:t xml:space="preserve"> But the statutes like Heather’s Law are not enforced properly</w:t>
-      </w:r>
-      <w:r>
-        <w:rPr>
-          <w:rFonts w:ascii="Times New Roman" w:hAnsi="Times New Roman" w:cs="Times New Roman"/>
-          <w:sz w:val="24"/>
-          <w:szCs w:val="24"/>
-        </w:rPr>
-        <w:t xml:space="preserve"> due to the inability of the law enforcement agencies to hold drivers accountable for their actions. Drivers hide their phones from police, highway patrol and traffic cameras to avoid getting caught. </w:t>
-      </w:r>
-      <w:r>
-        <w:rPr>
-          <w:rFonts w:ascii="Times New Roman" w:hAnsi="Times New Roman" w:cs="Times New Roman"/>
-          <w:sz w:val="24"/>
-          <w:szCs w:val="24"/>
-        </w:rPr>
-        <w:t>This lack of visibility from drivers hiding their phones is the case for better enforcement and can be achieved through technology.</w:t>
-      </w:r>
-      <w:r>
-        <w:rPr>
-          <w:rFonts w:ascii="Times New Roman" w:hAnsi="Times New Roman" w:cs="Times New Roman"/>
-          <w:sz w:val="24"/>
-          <w:szCs w:val="24"/>
-        </w:rPr>
-        <w:t xml:space="preserve"> Highway speeding was reduced due to traffic cameras being installed</w:t>
-      </w:r>
-      <w:r>
-        <w:rPr>
-          <w:rFonts w:ascii="Times New Roman" w:hAnsi="Times New Roman" w:cs="Times New Roman"/>
-          <w:sz w:val="24"/>
-          <w:szCs w:val="24"/>
-        </w:rPr>
-        <w:t xml:space="preserve">. The same can be achieved with cellphones. Cellphones have GPS and </w:t>
-      </w:r>
-      <w:r>
-        <w:rPr>
-          <w:rFonts w:ascii="Times New Roman" w:hAnsi="Times New Roman" w:cs="Times New Roman"/>
-          <w:sz w:val="24"/>
-          <w:szCs w:val="24"/>
-        </w:rPr>
-        <w:t>sensors;</w:t>
-      </w:r>
-      <w:r>
-        <w:rPr>
-          <w:rFonts w:ascii="Times New Roman" w:hAnsi="Times New Roman" w:cs="Times New Roman"/>
-          <w:sz w:val="24"/>
-          <w:szCs w:val="24"/>
-        </w:rPr>
-        <w:t xml:space="preserve"> police and highway patrol can use them to determine if the drivers have been using their phones</w:t>
-      </w:r>
-      <w:r>
-        <w:rPr>
-          <w:rFonts w:ascii="Times New Roman" w:hAnsi="Times New Roman" w:cs="Times New Roman"/>
-          <w:sz w:val="24"/>
-          <w:szCs w:val="24"/>
-        </w:rPr>
-        <w:t xml:space="preserve"> on the road</w:t>
-      </w:r>
-      <w:r>
-        <w:rPr>
-          <w:rFonts w:ascii="Times New Roman" w:hAnsi="Times New Roman" w:cs="Times New Roman"/>
-          <w:sz w:val="24"/>
-          <w:szCs w:val="24"/>
-        </w:rPr>
-        <w:t xml:space="preserve"> by matching the usage records to the sensors’ </w:t>
-      </w:r>
-      <w:proofErr w:type="gramStart"/>
-      <w:r>
-        <w:rPr>
-          <w:rFonts w:ascii="Times New Roman" w:hAnsi="Times New Roman" w:cs="Times New Roman"/>
-          <w:sz w:val="24"/>
-          <w:szCs w:val="24"/>
-        </w:rPr>
-        <w:t>data.</w:t>
-      </w:r>
-      <w:r>
-        <w:rPr>
-          <w:rFonts w:ascii="Times New Roman" w:hAnsi="Times New Roman" w:cs="Times New Roman"/>
-          <w:sz w:val="24"/>
-          <w:szCs w:val="24"/>
-        </w:rPr>
-        <w:t>(</w:t>
-      </w:r>
-      <w:proofErr w:type="gramEnd"/>
-      <w:r>
-        <w:rPr>
-          <w:rFonts w:ascii="Times New Roman" w:hAnsi="Times New Roman" w:cs="Times New Roman"/>
-          <w:sz w:val="24"/>
-          <w:szCs w:val="24"/>
-        </w:rPr>
-        <w:t>)</w:t>
-      </w:r>
-      <w:r>
-        <w:rPr>
-          <w:rFonts w:ascii="Times New Roman" w:hAnsi="Times New Roman" w:cs="Times New Roman"/>
-          <w:sz w:val="24"/>
-          <w:szCs w:val="24"/>
-        </w:rPr>
-        <w:t xml:space="preserve"> </w:t>
-      </w:r>
-      <w:r>
-        <w:rPr>
-          <w:rFonts w:ascii="Times New Roman" w:hAnsi="Times New Roman" w:cs="Times New Roman"/>
-          <w:sz w:val="24"/>
-          <w:szCs w:val="24"/>
-        </w:rPr>
-        <w:t>This fact demonstrates</w:t>
-      </w:r>
-      <w:r>
-        <w:rPr>
-          <w:rFonts w:ascii="Times New Roman" w:hAnsi="Times New Roman" w:cs="Times New Roman"/>
-          <w:sz w:val="24"/>
-          <w:szCs w:val="24"/>
-        </w:rPr>
-        <w:t xml:space="preserve"> </w:t>
-      </w:r>
-      <w:r>
-        <w:rPr>
-          <w:rFonts w:ascii="Times New Roman" w:hAnsi="Times New Roman" w:cs="Times New Roman"/>
-          <w:sz w:val="24"/>
-          <w:szCs w:val="24"/>
-        </w:rPr>
-        <w:t>the possibility that distracted driving can be cut down through better law enforcement by technology</w:t>
-      </w:r>
-      <w:r>
-        <w:rPr>
-          <w:rFonts w:ascii="Times New Roman" w:hAnsi="Times New Roman" w:cs="Times New Roman"/>
-          <w:sz w:val="24"/>
-          <w:szCs w:val="24"/>
-        </w:rPr>
-        <w:t>.</w:t>
-      </w:r>
     </w:p>
     <w:p>
       <w:pPr>
@@ -449,6 +184,282 @@
           <w:sz w:val="24"/>
           <w:szCs w:val="24"/>
         </w:rPr>
+        <w:t>Distracted driving can be reduced by better enforcement of the laws. The current</w:t>
+      </w:r>
+      <w:r>
+        <w:rPr>
+          <w:rFonts w:ascii="Times New Roman" w:hAnsi="Times New Roman" w:cs="Times New Roman"/>
+          <w:sz w:val="24"/>
+          <w:szCs w:val="24"/>
+        </w:rPr>
+        <w:t xml:space="preserve"> anti-texting and anti-distraction</w:t>
+      </w:r>
+      <w:r>
+        <w:rPr>
+          <w:rFonts w:ascii="Times New Roman" w:hAnsi="Times New Roman" w:cs="Times New Roman"/>
+          <w:sz w:val="24"/>
+          <w:szCs w:val="24"/>
+        </w:rPr>
+        <w:t xml:space="preserve"> laws themselves are effective if they are enforced </w:t>
+      </w:r>
+      <w:proofErr w:type="gramStart"/>
+      <w:r>
+        <w:rPr>
+          <w:rFonts w:ascii="Times New Roman" w:hAnsi="Times New Roman" w:cs="Times New Roman"/>
+          <w:sz w:val="24"/>
+          <w:szCs w:val="24"/>
+        </w:rPr>
+        <w:t>properly.</w:t>
+      </w:r>
+      <w:r>
+        <w:rPr>
+          <w:rFonts w:ascii="Times New Roman" w:hAnsi="Times New Roman" w:cs="Times New Roman"/>
+          <w:sz w:val="24"/>
+          <w:szCs w:val="24"/>
+        </w:rPr>
+        <w:t>(</w:t>
+      </w:r>
+      <w:proofErr w:type="gramEnd"/>
+      <w:r>
+        <w:rPr>
+          <w:rFonts w:ascii="Times New Roman" w:hAnsi="Times New Roman" w:cs="Times New Roman"/>
+          <w:sz w:val="24"/>
+          <w:szCs w:val="24"/>
+        </w:rPr>
+        <w:t>Describe distracted driving in relation to distracted driving)(</w:t>
+      </w:r>
+      <w:proofErr w:type="spellStart"/>
+      <w:r>
+        <w:rPr>
+          <w:rFonts w:ascii="Times New Roman" w:hAnsi="Times New Roman" w:cs="Times New Roman"/>
+          <w:sz w:val="24"/>
+          <w:szCs w:val="24"/>
+        </w:rPr>
+        <w:t>sen</w:t>
+      </w:r>
+      <w:proofErr w:type="spellEnd"/>
+      <w:r>
+        <w:rPr>
+          <w:rFonts w:ascii="Times New Roman" w:hAnsi="Times New Roman" w:cs="Times New Roman"/>
+          <w:sz w:val="24"/>
+          <w:szCs w:val="24"/>
+        </w:rPr>
+        <w:t>: Describe the current laws)</w:t>
+      </w:r>
+      <w:r>
+        <w:rPr>
+          <w:rFonts w:ascii="Times New Roman" w:hAnsi="Times New Roman" w:cs="Times New Roman"/>
+          <w:sz w:val="24"/>
+          <w:szCs w:val="24"/>
+        </w:rPr>
+        <w:t xml:space="preserve"> For instance, Heather’s Law prohibits texting behind the wheel in the state of Maryland</w:t>
+      </w:r>
+      <w:r>
+        <w:rPr>
+          <w:rFonts w:ascii="Times New Roman" w:hAnsi="Times New Roman" w:cs="Times New Roman"/>
+          <w:sz w:val="24"/>
+          <w:szCs w:val="24"/>
+        </w:rPr>
+        <w:t>(</w:t>
+      </w:r>
+      <w:proofErr w:type="spellStart"/>
+      <w:r>
+        <w:rPr>
+          <w:rFonts w:ascii="Times New Roman" w:hAnsi="Times New Roman" w:cs="Times New Roman"/>
+          <w:sz w:val="24"/>
+          <w:szCs w:val="24"/>
+        </w:rPr>
+        <w:t>Mayerowitz</w:t>
+      </w:r>
+      <w:proofErr w:type="spellEnd"/>
+      <w:r>
+        <w:rPr>
+          <w:rFonts w:ascii="Times New Roman" w:hAnsi="Times New Roman" w:cs="Times New Roman"/>
+          <w:sz w:val="24"/>
+          <w:szCs w:val="24"/>
+        </w:rPr>
+        <w:t xml:space="preserve"> 2)</w:t>
+      </w:r>
+      <w:r>
+        <w:rPr>
+          <w:rFonts w:ascii="Times New Roman" w:hAnsi="Times New Roman" w:cs="Times New Roman"/>
+          <w:sz w:val="24"/>
+          <w:szCs w:val="24"/>
+        </w:rPr>
+        <w:t>. This law punishes drivers who ignore it by giving harsh fines up to $</w:t>
+      </w:r>
+      <w:r>
+        <w:rPr>
+          <w:rFonts w:ascii="Times New Roman" w:hAnsi="Times New Roman" w:cs="Times New Roman"/>
+          <w:sz w:val="24"/>
+          <w:szCs w:val="24"/>
+        </w:rPr>
+        <w:t>500</w:t>
+      </w:r>
+      <w:r>
+        <w:rPr>
+          <w:rFonts w:ascii="Times New Roman" w:hAnsi="Times New Roman" w:cs="Times New Roman"/>
+          <w:sz w:val="24"/>
+          <w:szCs w:val="24"/>
+        </w:rPr>
+        <w:t>.</w:t>
+      </w:r>
+      <w:r>
+        <w:rPr>
+          <w:rFonts w:ascii="Times New Roman" w:hAnsi="Times New Roman" w:cs="Times New Roman"/>
+          <w:sz w:val="24"/>
+          <w:szCs w:val="24"/>
+        </w:rPr>
+        <w:t xml:space="preserve"> But the statutes like Heather’s Law are not enforced properly</w:t>
+      </w:r>
+      <w:r>
+        <w:rPr>
+          <w:rFonts w:ascii="Times New Roman" w:hAnsi="Times New Roman" w:cs="Times New Roman"/>
+          <w:sz w:val="24"/>
+          <w:szCs w:val="24"/>
+        </w:rPr>
+        <w:t xml:space="preserve"> due to the inability of the law enforcement agencies to hold drivers accountable for their actions. Drivers hide their phones from police, highway patrol and traffic cameras to avoid getting caught. </w:t>
+      </w:r>
+      <w:r>
+        <w:rPr>
+          <w:rFonts w:ascii="Times New Roman" w:hAnsi="Times New Roman" w:cs="Times New Roman"/>
+          <w:sz w:val="24"/>
+          <w:szCs w:val="24"/>
+        </w:rPr>
+        <w:t>This lack of visibility from drivers hiding their phones is the case for better enforcement and can be achieved through technology.</w:t>
+      </w:r>
+      <w:r>
+        <w:rPr>
+          <w:rFonts w:ascii="Times New Roman" w:hAnsi="Times New Roman" w:cs="Times New Roman"/>
+          <w:sz w:val="24"/>
+          <w:szCs w:val="24"/>
+        </w:rPr>
+        <w:t xml:space="preserve"> Highway speeding was reduced due to traffic cameras being installed</w:t>
+      </w:r>
+      <w:r>
+        <w:rPr>
+          <w:rFonts w:ascii="Times New Roman" w:hAnsi="Times New Roman" w:cs="Times New Roman"/>
+          <w:sz w:val="24"/>
+          <w:szCs w:val="24"/>
+        </w:rPr>
+        <w:t xml:space="preserve">. The same can be achieved with cellphones. Cellphones have GPS and </w:t>
+      </w:r>
+      <w:r>
+        <w:rPr>
+          <w:rFonts w:ascii="Times New Roman" w:hAnsi="Times New Roman" w:cs="Times New Roman"/>
+          <w:sz w:val="24"/>
+          <w:szCs w:val="24"/>
+        </w:rPr>
+        <w:t>sensors;</w:t>
+      </w:r>
+      <w:r>
+        <w:rPr>
+          <w:rFonts w:ascii="Times New Roman" w:hAnsi="Times New Roman" w:cs="Times New Roman"/>
+          <w:sz w:val="24"/>
+          <w:szCs w:val="24"/>
+        </w:rPr>
+        <w:t xml:space="preserve"> police and highway patrol can use them to determine if the drivers have been using their phones</w:t>
+      </w:r>
+      <w:r>
+        <w:rPr>
+          <w:rFonts w:ascii="Times New Roman" w:hAnsi="Times New Roman" w:cs="Times New Roman"/>
+          <w:sz w:val="24"/>
+          <w:szCs w:val="24"/>
+        </w:rPr>
+        <w:t xml:space="preserve"> on the road</w:t>
+      </w:r>
+      <w:r>
+        <w:rPr>
+          <w:rFonts w:ascii="Times New Roman" w:hAnsi="Times New Roman" w:cs="Times New Roman"/>
+          <w:sz w:val="24"/>
+          <w:szCs w:val="24"/>
+        </w:rPr>
+        <w:t xml:space="preserve"> by matching the usage records to the sensors’ </w:t>
+      </w:r>
+      <w:proofErr w:type="gramStart"/>
+      <w:r>
+        <w:rPr>
+          <w:rFonts w:ascii="Times New Roman" w:hAnsi="Times New Roman" w:cs="Times New Roman"/>
+          <w:sz w:val="24"/>
+          <w:szCs w:val="24"/>
+        </w:rPr>
+        <w:t>data.</w:t>
+      </w:r>
+      <w:r>
+        <w:rPr>
+          <w:rFonts w:ascii="Times New Roman" w:hAnsi="Times New Roman" w:cs="Times New Roman"/>
+          <w:sz w:val="24"/>
+          <w:szCs w:val="24"/>
+        </w:rPr>
+        <w:t>(</w:t>
+      </w:r>
+      <w:proofErr w:type="gramEnd"/>
+      <w:r>
+        <w:rPr>
+          <w:rFonts w:ascii="Times New Roman" w:hAnsi="Times New Roman" w:cs="Times New Roman"/>
+          <w:sz w:val="24"/>
+          <w:szCs w:val="24"/>
+        </w:rPr>
+        <w:t>)</w:t>
+      </w:r>
+      <w:r>
+        <w:rPr>
+          <w:rFonts w:ascii="Times New Roman" w:hAnsi="Times New Roman" w:cs="Times New Roman"/>
+          <w:sz w:val="24"/>
+          <w:szCs w:val="24"/>
+        </w:rPr>
+        <w:t xml:space="preserve"> </w:t>
+      </w:r>
+      <w:r>
+        <w:rPr>
+          <w:rFonts w:ascii="Times New Roman" w:hAnsi="Times New Roman" w:cs="Times New Roman"/>
+          <w:sz w:val="24"/>
+          <w:szCs w:val="24"/>
+        </w:rPr>
+        <w:t>This fact demonstrates</w:t>
+      </w:r>
+      <w:r>
+        <w:rPr>
+          <w:rFonts w:ascii="Times New Roman" w:hAnsi="Times New Roman" w:cs="Times New Roman"/>
+          <w:sz w:val="24"/>
+          <w:szCs w:val="24"/>
+        </w:rPr>
+        <w:t xml:space="preserve"> </w:t>
+      </w:r>
+      <w:r>
+        <w:rPr>
+          <w:rFonts w:ascii="Times New Roman" w:hAnsi="Times New Roman" w:cs="Times New Roman"/>
+          <w:sz w:val="24"/>
+          <w:szCs w:val="24"/>
+        </w:rPr>
+        <w:t>the possibility that distracted driving can be cut down through better law enforcement by technology</w:t>
+      </w:r>
+      <w:r>
+        <w:rPr>
+          <w:rFonts w:ascii="Times New Roman" w:hAnsi="Times New Roman" w:cs="Times New Roman"/>
+          <w:sz w:val="24"/>
+          <w:szCs w:val="24"/>
+        </w:rPr>
+        <w:t>.</w:t>
+      </w:r>
+    </w:p>
+    <w:p>
+      <w:pPr>
+        <w:widowControl w:val="0"/>
+        <w:spacing w:line="480" w:lineRule="auto"/>
+        <w:ind w:firstLine="720"/>
+        <w:rPr>
+          <w:rFonts w:ascii="Times New Roman" w:hAnsi="Times New Roman" w:cs="Times New Roman"/>
+          <w:sz w:val="24"/>
+          <w:szCs w:val="24"/>
+        </w:rPr>
+      </w:pPr>
+      <w:r>
+        <w:rPr>
+          <w:rFonts w:ascii="Times New Roman" w:hAnsi="Times New Roman" w:cs="Times New Roman"/>
+          <w:sz w:val="24"/>
+          <w:szCs w:val="24"/>
+        </w:rPr>
         <w:t xml:space="preserve">In addition to enhancing enforcement, technology itself can be a </w:t>
       </w:r>
       <w:r>
@@ -490,7 +501,91 @@
           <w:sz w:val="24"/>
           <w:szCs w:val="24"/>
         </w:rPr>
-        <w:t>s</w:t>
+        <w:t>stayDash</w:t>
+      </w:r>
+      <w:proofErr w:type="spellEnd"/>
+      <w:r>
+        <w:rPr>
+          <w:rFonts w:ascii="Times New Roman" w:hAnsi="Times New Roman" w:cs="Times New Roman"/>
+          <w:sz w:val="24"/>
+          <w:szCs w:val="24"/>
+        </w:rPr>
+        <w:t xml:space="preserve">. I designed the app to keep the drivers’ attention to the road by switching off the smartphones’ battery. The app uses </w:t>
+      </w:r>
+      <w:r>
+        <w:rPr>
+          <w:rFonts w:ascii="Times New Roman" w:hAnsi="Times New Roman" w:cs="Times New Roman"/>
+          <w:sz w:val="24"/>
+          <w:szCs w:val="24"/>
+        </w:rPr>
+        <w:lastRenderedPageBreak/>
+        <w:t xml:space="preserve">GPS and gyro-sensors, a sensor that track the movement of a smartphone by measuring force exertion on the phone. Apps like </w:t>
+      </w:r>
+      <w:proofErr w:type="spellStart"/>
+      <w:r>
+        <w:rPr>
+          <w:rFonts w:ascii="Times New Roman" w:hAnsi="Times New Roman" w:cs="Times New Roman"/>
+          <w:sz w:val="24"/>
+          <w:szCs w:val="24"/>
+        </w:rPr>
+        <w:t>stayDash</w:t>
+      </w:r>
+      <w:proofErr w:type="spellEnd"/>
+      <w:r>
+        <w:rPr>
+          <w:rFonts w:ascii="Times New Roman" w:hAnsi="Times New Roman" w:cs="Times New Roman"/>
+          <w:sz w:val="24"/>
+          <w:szCs w:val="24"/>
+        </w:rPr>
+        <w:t xml:space="preserve"> are also effective if the</w:t>
+      </w:r>
+      <w:r>
+        <w:rPr>
+          <w:rFonts w:ascii="Times New Roman" w:hAnsi="Times New Roman" w:cs="Times New Roman"/>
+          <w:sz w:val="24"/>
+          <w:szCs w:val="24"/>
+        </w:rPr>
+        <w:t xml:space="preserve"> smart</w:t>
+      </w:r>
+      <w:r>
+        <w:rPr>
+          <w:rFonts w:ascii="Times New Roman" w:hAnsi="Times New Roman" w:cs="Times New Roman"/>
+          <w:sz w:val="24"/>
+          <w:szCs w:val="24"/>
+        </w:rPr>
+        <w:t xml:space="preserve">phone companies are mandated by law to </w:t>
+      </w:r>
+      <w:r>
+        <w:rPr>
+          <w:rFonts w:ascii="Times New Roman" w:hAnsi="Times New Roman" w:cs="Times New Roman"/>
+          <w:sz w:val="24"/>
+          <w:szCs w:val="24"/>
+        </w:rPr>
+        <w:t>have the apps as a basic feature. The anti-distraction feature would be enable</w:t>
+      </w:r>
+      <w:r>
+        <w:rPr>
+          <w:rFonts w:ascii="Times New Roman" w:hAnsi="Times New Roman" w:cs="Times New Roman"/>
+          <w:sz w:val="24"/>
+          <w:szCs w:val="24"/>
+        </w:rPr>
+        <w:t>d</w:t>
+      </w:r>
+      <w:r>
+        <w:rPr>
+          <w:rFonts w:ascii="Times New Roman" w:hAnsi="Times New Roman" w:cs="Times New Roman"/>
+          <w:sz w:val="24"/>
+          <w:szCs w:val="24"/>
+        </w:rPr>
+        <w:t xml:space="preserve"> to </w:t>
+      </w:r>
+      <w:r>
+        <w:rPr>
+          <w:rFonts w:ascii="Times New Roman" w:hAnsi="Times New Roman" w:cs="Times New Roman"/>
+          <w:sz w:val="24"/>
+          <w:szCs w:val="24"/>
+        </w:rPr>
+        <w:t>turn off the phone w</w:t>
       </w:r>
       <w:bookmarkStart w:id="0" w:name="_GoBack"/>
       <w:bookmarkEnd w:id="0"/>
@@ -500,43 +595,31 @@
           <w:sz w:val="24"/>
           <w:szCs w:val="24"/>
         </w:rPr>
-        <w:t>tayDash</w:t>
-      </w:r>
-      <w:proofErr w:type="spellEnd"/>
-      <w:r>
-        <w:rPr>
-          <w:rFonts w:ascii="Times New Roman" w:hAnsi="Times New Roman" w:cs="Times New Roman"/>
-          <w:sz w:val="24"/>
-          <w:szCs w:val="24"/>
-        </w:rPr>
-        <w:t xml:space="preserve">. I designed the app to keep the drivers’ attention to the road by switching off the smartphones’ battery. The app uses </w:t>
-      </w:r>
-      <w:r>
-        <w:rPr>
-          <w:rFonts w:ascii="Times New Roman" w:hAnsi="Times New Roman" w:cs="Times New Roman"/>
-          <w:sz w:val="24"/>
-          <w:szCs w:val="24"/>
-        </w:rPr>
-        <w:lastRenderedPageBreak/>
-        <w:t xml:space="preserve">GPS and gyro-sensors, a sensor that track the movement of a smartphone by measuring force exertion on the phone. Apps like </w:t>
-      </w:r>
-      <w:proofErr w:type="spellStart"/>
-      <w:r>
-        <w:rPr>
-          <w:rFonts w:ascii="Times New Roman" w:hAnsi="Times New Roman" w:cs="Times New Roman"/>
-          <w:sz w:val="24"/>
-          <w:szCs w:val="24"/>
-        </w:rPr>
-        <w:t>stayDash</w:t>
-      </w:r>
-      <w:proofErr w:type="spellEnd"/>
-      <w:r>
-        <w:rPr>
-          <w:rFonts w:ascii="Times New Roman" w:hAnsi="Times New Roman" w:cs="Times New Roman"/>
-          <w:sz w:val="24"/>
-          <w:szCs w:val="24"/>
-        </w:rPr>
-        <w:t xml:space="preserve"> are effective in reducing distracted driving</w:t>
+        <w:t xml:space="preserve">hile on the road by receiving signals from </w:t>
+      </w:r>
+      <w:r>
+        <w:rPr>
+          <w:rFonts w:ascii="Times New Roman" w:hAnsi="Times New Roman" w:cs="Times New Roman"/>
+          <w:sz w:val="24"/>
+          <w:szCs w:val="24"/>
+        </w:rPr>
+        <w:t>servers</w:t>
+      </w:r>
+      <w:r>
+        <w:rPr>
+          <w:rFonts w:ascii="Times New Roman" w:hAnsi="Times New Roman" w:cs="Times New Roman"/>
+          <w:sz w:val="24"/>
+          <w:szCs w:val="24"/>
+        </w:rPr>
+        <w:t xml:space="preserve"> installed by police and highway patrol</w:t>
+      </w:r>
+      <w:r>
+        <w:rPr>
+          <w:rFonts w:ascii="Times New Roman" w:hAnsi="Times New Roman" w:cs="Times New Roman"/>
+          <w:sz w:val="24"/>
+          <w:szCs w:val="24"/>
+        </w:rPr>
+        <w:t>.</w:t>
       </w:r>
       <w:r>
         <w:rPr>
@@ -552,55 +635,47 @@
           <w:sz w:val="24"/>
           <w:szCs w:val="24"/>
         </w:rPr>
-        <w:t>by helping</w:t>
-      </w:r>
-      <w:r>
-        <w:rPr>
-          <w:rFonts w:ascii="Times New Roman" w:hAnsi="Times New Roman" w:cs="Times New Roman"/>
-          <w:sz w:val="24"/>
-          <w:szCs w:val="24"/>
-        </w:rPr>
-        <w:t xml:space="preserve"> many drivers stay focused by </w:t>
-      </w:r>
-      <w:r>
-        <w:rPr>
-          <w:rFonts w:ascii="Times New Roman" w:hAnsi="Times New Roman" w:cs="Times New Roman"/>
-          <w:sz w:val="24"/>
-          <w:szCs w:val="24"/>
-        </w:rPr>
-        <w:t>recognize when it should stay turned off, reducing the potential for distractions</w:t>
-      </w:r>
-      <w:r>
-        <w:rPr>
-          <w:rFonts w:ascii="Times New Roman" w:hAnsi="Times New Roman" w:cs="Times New Roman"/>
-          <w:sz w:val="24"/>
-          <w:szCs w:val="24"/>
-        </w:rPr>
-        <w:t>.  They are also more effective if they are combined with the mandatory installation of the apps</w:t>
-      </w:r>
-      <w:r>
-        <w:rPr>
-          <w:rFonts w:ascii="Times New Roman" w:hAnsi="Times New Roman" w:cs="Times New Roman"/>
-          <w:sz w:val="24"/>
-          <w:szCs w:val="24"/>
-        </w:rPr>
-        <w:t xml:space="preserve"> by law</w:t>
-      </w:r>
-      <w:r>
-        <w:rPr>
-          <w:rFonts w:ascii="Times New Roman" w:hAnsi="Times New Roman" w:cs="Times New Roman"/>
-          <w:sz w:val="24"/>
-          <w:szCs w:val="24"/>
-        </w:rPr>
-        <w:t xml:space="preserve">. If installing the anti-distraction apps was </w:t>
-      </w:r>
-      <w:r>
-        <w:rPr>
-          <w:rFonts w:ascii="Times New Roman" w:hAnsi="Times New Roman" w:cs="Times New Roman"/>
-          <w:sz w:val="24"/>
-          <w:szCs w:val="24"/>
-        </w:rPr>
-        <w:t xml:space="preserve">optional, not every driver installs them and some would still continue to use their phones. By contrast, making the drivers liable if don’t install the app means that more car drivers would install them. So, technology is the solution to distracted driving </w:t>
+        <w:t>This will</w:t>
+      </w:r>
+      <w:r>
+        <w:rPr>
+          <w:rFonts w:ascii="Times New Roman" w:hAnsi="Times New Roman" w:cs="Times New Roman"/>
+          <w:sz w:val="24"/>
+          <w:szCs w:val="24"/>
+        </w:rPr>
+        <w:t xml:space="preserve"> cause a</w:t>
+      </w:r>
+      <w:r>
+        <w:rPr>
+          <w:rFonts w:ascii="Times New Roman" w:hAnsi="Times New Roman" w:cs="Times New Roman"/>
+          <w:sz w:val="24"/>
+          <w:szCs w:val="24"/>
+        </w:rPr>
+        <w:t>.</w:t>
+      </w:r>
+      <w:r>
+        <w:rPr>
+          <w:rFonts w:ascii="Times New Roman" w:hAnsi="Times New Roman" w:cs="Times New Roman"/>
+          <w:sz w:val="24"/>
+          <w:szCs w:val="24"/>
+        </w:rPr>
+        <w:t xml:space="preserve"> However, once the law is passed, building the infrastructure would not take long as features can be.</w:t>
+      </w:r>
+      <w:r>
+        <w:rPr>
+          <w:rFonts w:ascii="Times New Roman" w:hAnsi="Times New Roman" w:cs="Times New Roman"/>
+          <w:sz w:val="24"/>
+          <w:szCs w:val="24"/>
+        </w:rPr>
+        <w:t xml:space="preserve"> </w:t>
+      </w:r>
+      <w:r>
+        <w:rPr>
+          <w:rFonts w:ascii="Times New Roman" w:hAnsi="Times New Roman" w:cs="Times New Roman"/>
+          <w:sz w:val="24"/>
+          <w:szCs w:val="24"/>
+        </w:rPr>
+        <w:t xml:space="preserve">So, technology is the solution to distracted driving </w:t>
       </w:r>
       <w:r>
         <w:rPr>

</xml_diff>